<commit_message>
online class day3 task completed
</commit_message>
<xml_diff>
--- a/online-class-day-03/day-03 task.docx
+++ b/online-class-day-03/day-03 task.docx
@@ -94,6 +94,8 @@
       <w:r>
         <w:rPr>
           <w:rFonts w:ascii="Times New Roman" w:hAnsi="Times New Roman" w:cs="Times New Roman"/>
+          <w:noProof/>
+          <w:lang w:eastAsia="en-AU"/>
         </w:rPr>
         <w:drawing>
           <wp:inline distT="0" distB="0" distL="0" distR="0" wp14:anchorId="2C3ED84E" wp14:editId="5E2499BD">
@@ -283,13 +285,16 @@
     </w:p>
     <w:p>
       <w:pPr>
-        <w:rPr>
-          <w:rFonts w:ascii="Times New Roman" w:hAnsi="Times New Roman" w:cs="Times New Roman"/>
-        </w:rPr>
-      </w:pPr>
-      <w:r>
-        <w:rPr>
-          <w:rFonts w:ascii="Times New Roman" w:hAnsi="Times New Roman" w:cs="Times New Roman"/>
+        <w:jc w:val="center"/>
+        <w:rPr>
+          <w:rFonts w:ascii="Times New Roman" w:hAnsi="Times New Roman" w:cs="Times New Roman"/>
+        </w:rPr>
+      </w:pPr>
+      <w:r>
+        <w:rPr>
+          <w:rFonts w:ascii="Times New Roman" w:hAnsi="Times New Roman" w:cs="Times New Roman"/>
+          <w:noProof/>
+          <w:lang w:eastAsia="en-AU"/>
         </w:rPr>
         <w:drawing>
           <wp:inline distT="0" distB="0" distL="0" distR="0" wp14:anchorId="6F1B199A" wp14:editId="6ECF16AF">
@@ -501,13 +506,16 @@
     </w:p>
     <w:p>
       <w:pPr>
-        <w:rPr>
-          <w:rFonts w:ascii="Times New Roman" w:hAnsi="Times New Roman" w:cs="Times New Roman"/>
-        </w:rPr>
-      </w:pPr>
-      <w:r>
-        <w:rPr>
-          <w:rFonts w:ascii="Times New Roman" w:hAnsi="Times New Roman" w:cs="Times New Roman"/>
+        <w:jc w:val="center"/>
+        <w:rPr>
+          <w:rFonts w:ascii="Times New Roman" w:hAnsi="Times New Roman" w:cs="Times New Roman"/>
+        </w:rPr>
+      </w:pPr>
+      <w:r>
+        <w:rPr>
+          <w:rFonts w:ascii="Times New Roman" w:hAnsi="Times New Roman" w:cs="Times New Roman"/>
+          <w:noProof/>
+          <w:lang w:eastAsia="en-AU"/>
         </w:rPr>
         <w:drawing>
           <wp:inline distT="0" distB="0" distL="0" distR="0" wp14:anchorId="06F2E6C1" wp14:editId="0F167590">
@@ -561,6 +569,7 @@
     </w:p>
     <w:p>
       <w:pPr>
+        <w:jc w:val="center"/>
         <w:rPr>
           <w:rFonts w:ascii="Times New Roman" w:hAnsi="Times New Roman" w:cs="Times New Roman"/>
           <w:b/>
@@ -570,6 +579,8 @@
         <w:rPr>
           <w:rFonts w:ascii="Times New Roman" w:hAnsi="Times New Roman" w:cs="Times New Roman"/>
           <w:b/>
+          <w:noProof/>
+          <w:lang w:eastAsia="en-AU"/>
         </w:rPr>
         <w:drawing>
           <wp:inline distT="0" distB="0" distL="0" distR="0" wp14:anchorId="03527173" wp14:editId="06AF263F">
@@ -610,6 +621,7 @@
     </w:p>
     <w:p>
       <w:pPr>
+        <w:jc w:val="center"/>
         <w:rPr>
           <w:rFonts w:ascii="Times New Roman" w:hAnsi="Times New Roman" w:cs="Times New Roman"/>
           <w:b/>
@@ -619,6 +631,8 @@
         <w:rPr>
           <w:rFonts w:ascii="Times New Roman" w:hAnsi="Times New Roman" w:cs="Times New Roman"/>
           <w:b/>
+          <w:noProof/>
+          <w:lang w:eastAsia="en-AU"/>
         </w:rPr>
         <w:drawing>
           <wp:inline distT="0" distB="0" distL="0" distR="0" wp14:anchorId="1F629684" wp14:editId="70D56657">
@@ -659,6 +673,7 @@
     </w:p>
     <w:p>
       <w:pPr>
+        <w:jc w:val="center"/>
         <w:rPr>
           <w:rFonts w:ascii="Times New Roman" w:hAnsi="Times New Roman" w:cs="Times New Roman"/>
           <w:b/>
@@ -668,6 +683,8 @@
         <w:rPr>
           <w:rFonts w:ascii="Times New Roman" w:hAnsi="Times New Roman" w:cs="Times New Roman"/>
           <w:b/>
+          <w:noProof/>
+          <w:lang w:eastAsia="en-AU"/>
         </w:rPr>
         <w:lastRenderedPageBreak/>
         <w:drawing>
@@ -884,6 +901,7 @@
     <w:p>
       <w:pPr>
         <w:spacing w:before="100" w:beforeAutospacing="1" w:after="100" w:afterAutospacing="1" w:line="240" w:lineRule="auto"/>
+        <w:jc w:val="center"/>
         <w:rPr>
           <w:rFonts w:ascii="Times New Roman" w:eastAsia="Times New Roman" w:hAnsi="Times New Roman" w:cs="Times New Roman"/>
           <w:sz w:val="24"/>
@@ -894,6 +912,7 @@
       <w:r>
         <w:rPr>
           <w:rFonts w:ascii="Times New Roman" w:eastAsia="Times New Roman" w:hAnsi="Times New Roman" w:cs="Times New Roman"/>
+          <w:noProof/>
           <w:sz w:val="24"/>
           <w:szCs w:val="24"/>
           <w:lang w:eastAsia="en-AU"/>
@@ -985,13 +1004,16 @@
     </w:p>
     <w:p>
       <w:pPr>
-        <w:rPr>
-          <w:rFonts w:ascii="Times New Roman" w:hAnsi="Times New Roman" w:cs="Times New Roman"/>
-        </w:rPr>
-      </w:pPr>
-      <w:r>
-        <w:rPr>
-          <w:rFonts w:ascii="Times New Roman" w:hAnsi="Times New Roman" w:cs="Times New Roman"/>
+        <w:jc w:val="center"/>
+        <w:rPr>
+          <w:rFonts w:ascii="Times New Roman" w:hAnsi="Times New Roman" w:cs="Times New Roman"/>
+        </w:rPr>
+      </w:pPr>
+      <w:r>
+        <w:rPr>
+          <w:rFonts w:ascii="Times New Roman" w:hAnsi="Times New Roman" w:cs="Times New Roman"/>
+          <w:noProof/>
+          <w:lang w:eastAsia="en-AU"/>
         </w:rPr>
         <w:drawing>
           <wp:inline distT="0" distB="0" distL="0" distR="0" wp14:anchorId="51631F36" wp14:editId="0C71EAC6">
@@ -1029,11 +1051,140 @@
           </wp:inline>
         </w:drawing>
       </w:r>
-      <w:r>
-        <w:rPr>
-          <w:rFonts w:ascii="Times New Roman" w:hAnsi="Times New Roman" w:cs="Times New Roman"/>
-        </w:rPr>
-        <w:t xml:space="preserve"> </w:t>
+    </w:p>
+    <w:p>
+      <w:pPr>
+        <w:rPr>
+          <w:rFonts w:ascii="Times New Roman" w:hAnsi="Times New Roman" w:cs="Times New Roman"/>
+          <w:b/>
+        </w:rPr>
+      </w:pPr>
+    </w:p>
+    <w:p>
+      <w:pPr>
+        <w:jc w:val="center"/>
+        <w:rPr>
+          <w:rFonts w:ascii="Times New Roman" w:hAnsi="Times New Roman" w:cs="Times New Roman"/>
+        </w:rPr>
+      </w:pPr>
+      <w:r>
+        <w:rPr>
+          <w:rFonts w:ascii="Times New Roman" w:hAnsi="Times New Roman" w:cs="Times New Roman"/>
+          <w:noProof/>
+          <w:lang w:eastAsia="en-AU"/>
+        </w:rPr>
+        <w:lastRenderedPageBreak/>
+        <w:drawing>
+          <wp:inline distT="0" distB="0" distL="0" distR="0">
+            <wp:extent cx="5029200" cy="2310289"/>
+            <wp:effectExtent l="0" t="0" r="0" b="0"/>
+            <wp:docPr id="2" name="Picture 2" descr="E:\day3\6.jpg"/>
+            <wp:cNvGraphicFramePr>
+              <a:graphicFrameLocks xmlns:a="http://schemas.openxmlformats.org/drawingml/2006/main" noChangeAspect="1"/>
+            </wp:cNvGraphicFramePr>
+            <a:graphic xmlns:a="http://schemas.openxmlformats.org/drawingml/2006/main">
+              <a:graphicData uri="http://schemas.openxmlformats.org/drawingml/2006/picture">
+                <pic:pic xmlns:pic="http://schemas.openxmlformats.org/drawingml/2006/picture">
+                  <pic:nvPicPr>
+                    <pic:cNvPr id="0" name="Picture 1" descr="E:\day3\6.jpg"/>
+                    <pic:cNvPicPr>
+                      <a:picLocks noChangeAspect="1" noChangeArrowheads="1"/>
+                    </pic:cNvPicPr>
+                  </pic:nvPicPr>
+                  <pic:blipFill>
+                    <a:blip r:embed="rId14" cstate="print">
+                      <a:extLst>
+                        <a:ext uri="{28A0092B-C50C-407E-A947-70E740481C1C}">
+                          <a14:useLocalDpi xmlns:a14="http://schemas.microsoft.com/office/drawing/2010/main" val="0"/>
+                        </a:ext>
+                      </a:extLst>
+                    </a:blip>
+                    <a:srcRect/>
+                    <a:stretch>
+                      <a:fillRect/>
+                    </a:stretch>
+                  </pic:blipFill>
+                  <pic:spPr bwMode="auto">
+                    <a:xfrm>
+                      <a:off x="0" y="0"/>
+                      <a:ext cx="5044711" cy="2317414"/>
+                    </a:xfrm>
+                    <a:prstGeom prst="rect">
+                      <a:avLst/>
+                    </a:prstGeom>
+                    <a:noFill/>
+                    <a:ln>
+                      <a:noFill/>
+                    </a:ln>
+                  </pic:spPr>
+                </pic:pic>
+              </a:graphicData>
+            </a:graphic>
+          </wp:inline>
+        </w:drawing>
+      </w:r>
+    </w:p>
+    <w:p>
+      <w:pPr>
+        <w:jc w:val="center"/>
+        <w:rPr>
+          <w:rFonts w:ascii="Times New Roman" w:hAnsi="Times New Roman" w:cs="Times New Roman"/>
+        </w:rPr>
+      </w:pPr>
+      <w:r>
+        <w:rPr>
+          <w:rFonts w:ascii="Times New Roman" w:hAnsi="Times New Roman" w:cs="Times New Roman"/>
+          <w:noProof/>
+          <w:lang w:eastAsia="en-AU"/>
+        </w:rPr>
+        <w:drawing>
+          <wp:inline distT="0" distB="0" distL="0" distR="0">
+            <wp:extent cx="5022850" cy="2275979"/>
+            <wp:effectExtent l="0" t="0" r="6350" b="0"/>
+            <wp:docPr id="10" name="Picture 10" descr="E:\day3\7.jpg"/>
+            <wp:cNvGraphicFramePr>
+              <a:graphicFrameLocks xmlns:a="http://schemas.openxmlformats.org/drawingml/2006/main" noChangeAspect="1"/>
+            </wp:cNvGraphicFramePr>
+            <a:graphic xmlns:a="http://schemas.openxmlformats.org/drawingml/2006/main">
+              <a:graphicData uri="http://schemas.openxmlformats.org/drawingml/2006/picture">
+                <pic:pic xmlns:pic="http://schemas.openxmlformats.org/drawingml/2006/picture">
+                  <pic:nvPicPr>
+                    <pic:cNvPr id="0" name="Picture 2" descr="E:\day3\7.jpg"/>
+                    <pic:cNvPicPr>
+                      <a:picLocks noChangeAspect="1" noChangeArrowheads="1"/>
+                    </pic:cNvPicPr>
+                  </pic:nvPicPr>
+                  <pic:blipFill>
+                    <a:blip r:embed="rId15" cstate="print">
+                      <a:extLst>
+                        <a:ext uri="{28A0092B-C50C-407E-A947-70E740481C1C}">
+                          <a14:useLocalDpi xmlns:a14="http://schemas.microsoft.com/office/drawing/2010/main" val="0"/>
+                        </a:ext>
+                      </a:extLst>
+                    </a:blip>
+                    <a:srcRect/>
+                    <a:stretch>
+                      <a:fillRect/>
+                    </a:stretch>
+                  </pic:blipFill>
+                  <pic:spPr bwMode="auto">
+                    <a:xfrm>
+                      <a:off x="0" y="0"/>
+                      <a:ext cx="5039054" cy="2283321"/>
+                    </a:xfrm>
+                    <a:prstGeom prst="rect">
+                      <a:avLst/>
+                    </a:prstGeom>
+                    <a:noFill/>
+                    <a:ln>
+                      <a:noFill/>
+                    </a:ln>
+                  </pic:spPr>
+                </pic:pic>
+              </a:graphicData>
+            </a:graphic>
+          </wp:inline>
+        </w:drawing>
       </w:r>
       <w:bookmarkStart w:id="0" w:name="_GoBack"/>
       <w:bookmarkEnd w:id="0"/>
@@ -1972,7 +2123,7 @@
 </file>
 
 <file path=customXml/itemProps1.xml><?xml version="1.0" encoding="utf-8"?>
-<ds:datastoreItem xmlns:ds="http://schemas.openxmlformats.org/officeDocument/2006/customXml" ds:itemID="{766361F9-5A27-4793-ADD3-9348D96B5844}">
+<ds:datastoreItem xmlns:ds="http://schemas.openxmlformats.org/officeDocument/2006/customXml" ds:itemID="{98CF0CDE-FFF9-4A7E-9EEC-3A1EFCAE1760}">
   <ds:schemaRefs>
     <ds:schemaRef ds:uri="http://schemas.openxmlformats.org/officeDocument/2006/bibliography"/>
   </ds:schemaRefs>

</xml_diff>